<commit_message>
Last day to finish rapport
</commit_message>
<xml_diff>
--- a/Visualisering og Simulering Eksamen.docx
+++ b/Visualisering og Simulering Eksamen.docx
@@ -1226,7 +1226,10 @@
         <w:t>Når jeg fikk fikset på barysentriske koordinatene fikk jeg først ballene til å sprette på bakken basert på normalen til de individuelle trekantene</w:t>
       </w:r>
       <w:r>
-        <w:t>. Deretter så regnet jeg ut hvordan ballen burde reagere basert på retnings fart, masse og tyngdekraft slik at jeg fikk simulert rulling mere nøyaktig.</w:t>
+        <w:t xml:space="preserve">. </w:t>
+      </w:r>
+      <w:r>
+        <w:t>Så tittet jeg på kapittel 9 for å få forståelse på hvordan man skulle få en ball til å rulle, og brukte ligningene som var der og tilpasset de mitt prosjekt, med bruk av GLM biblioteket.</w:t>
       </w:r>
     </w:p>
     <w:p/>
@@ -1403,10 +1406,791 @@
       <w:bookmarkEnd w:id="7"/>
     </w:p>
     <w:p>
-      <w:r>
-        <w:t>// resultater + bilder + hvordan jeg følte at dette var best</w:t>
-      </w:r>
-    </w:p>
+      <w:pPr>
+        <w:pStyle w:val="Overskrift2"/>
+      </w:pPr>
+      <w:r>
+        <w:drawing>
+          <wp:anchor distT="0" distB="0" distL="114300" distR="114300" simplePos="0" relativeHeight="251661312" behindDoc="1" locked="0" layoutInCell="1" allowOverlap="1" wp14:anchorId="13CF19F3" wp14:editId="457D4096">
+            <wp:simplePos x="0" y="0"/>
+            <wp:positionH relativeFrom="margin">
+              <wp:posOffset>2446866</wp:posOffset>
+            </wp:positionH>
+            <wp:positionV relativeFrom="paragraph">
+              <wp:posOffset>353907</wp:posOffset>
+            </wp:positionV>
+            <wp:extent cx="3683000" cy="1852930"/>
+            <wp:effectExtent l="0" t="0" r="0" b="0"/>
+            <wp:wrapTight wrapText="bothSides">
+              <wp:wrapPolygon edited="0">
+                <wp:start x="0" y="0"/>
+                <wp:lineTo x="0" y="21319"/>
+                <wp:lineTo x="21451" y="21319"/>
+                <wp:lineTo x="21451" y="0"/>
+                <wp:lineTo x="0" y="0"/>
+              </wp:wrapPolygon>
+            </wp:wrapTight>
+            <wp:docPr id="1971357718" name="Bilde 1" descr="Et bilde som inneholder tegning, sketch, kunst, sort og hvit&#10;&#10;Automatisk generert beskrivelse"/>
+            <wp:cNvGraphicFramePr>
+              <a:graphicFrameLocks xmlns:a="http://schemas.openxmlformats.org/drawingml/2006/main" noChangeAspect="1"/>
+            </wp:cNvGraphicFramePr>
+            <a:graphic xmlns:a="http://schemas.openxmlformats.org/drawingml/2006/main">
+              <a:graphicData uri="http://schemas.openxmlformats.org/drawingml/2006/picture">
+                <pic:pic xmlns:pic="http://schemas.openxmlformats.org/drawingml/2006/picture">
+                  <pic:nvPicPr>
+                    <pic:cNvPr id="1971357718" name="Bilde 1" descr="Et bilde som inneholder tegning, sketch, kunst, sort og hvit&#10;&#10;Automatisk generert beskrivelse"/>
+                    <pic:cNvPicPr/>
+                  </pic:nvPicPr>
+                  <pic:blipFill>
+                    <a:blip r:embed="rId9" cstate="print">
+                      <a:extLst>
+                        <a:ext uri="{28A0092B-C50C-407E-A947-70E740481C1C}">
+                          <a14:useLocalDpi xmlns:a14="http://schemas.microsoft.com/office/drawing/2010/main" val="0"/>
+                        </a:ext>
+                      </a:extLst>
+                    </a:blip>
+                    <a:stretch>
+                      <a:fillRect/>
+                    </a:stretch>
+                  </pic:blipFill>
+                  <pic:spPr>
+                    <a:xfrm>
+                      <a:off x="0" y="0"/>
+                      <a:ext cx="3683000" cy="1852930"/>
+                    </a:xfrm>
+                    <a:prstGeom prst="rect">
+                      <a:avLst/>
+                    </a:prstGeom>
+                  </pic:spPr>
+                </pic:pic>
+              </a:graphicData>
+            </a:graphic>
+            <wp14:sizeRelH relativeFrom="page">
+              <wp14:pctWidth>0</wp14:pctWidth>
+            </wp14:sizeRelH>
+            <wp14:sizeRelV relativeFrom="page">
+              <wp14:pctHeight>0</wp14:pctHeight>
+            </wp14:sizeRelV>
+          </wp:anchor>
+        </w:drawing>
+      </w:r>
+      <w:r>
+        <w:drawing>
+          <wp:anchor distT="0" distB="0" distL="114300" distR="114300" simplePos="0" relativeHeight="251660288" behindDoc="1" locked="0" layoutInCell="1" allowOverlap="1" wp14:anchorId="6BBF6774" wp14:editId="3301B3DA">
+            <wp:simplePos x="0" y="0"/>
+            <wp:positionH relativeFrom="column">
+              <wp:posOffset>-186267</wp:posOffset>
+            </wp:positionH>
+            <wp:positionV relativeFrom="paragraph">
+              <wp:posOffset>396663</wp:posOffset>
+            </wp:positionV>
+            <wp:extent cx="2275114" cy="2579950"/>
+            <wp:effectExtent l="0" t="0" r="0" b="0"/>
+            <wp:wrapTight wrapText="bothSides">
+              <wp:wrapPolygon edited="0">
+                <wp:start x="0" y="0"/>
+                <wp:lineTo x="0" y="21377"/>
+                <wp:lineTo x="21347" y="21377"/>
+                <wp:lineTo x="21347" y="0"/>
+                <wp:lineTo x="0" y="0"/>
+              </wp:wrapPolygon>
+            </wp:wrapTight>
+            <wp:docPr id="983531438" name="Bilde 1" descr="Et bilde som inneholder tekst, skjermbilde, meny&#10;&#10;Automatisk generert beskrivelse"/>
+            <wp:cNvGraphicFramePr>
+              <a:graphicFrameLocks xmlns:a="http://schemas.openxmlformats.org/drawingml/2006/main" noChangeAspect="1"/>
+            </wp:cNvGraphicFramePr>
+            <a:graphic xmlns:a="http://schemas.openxmlformats.org/drawingml/2006/main">
+              <a:graphicData uri="http://schemas.openxmlformats.org/drawingml/2006/picture">
+                <pic:pic xmlns:pic="http://schemas.openxmlformats.org/drawingml/2006/picture">
+                  <pic:nvPicPr>
+                    <pic:cNvPr id="983531438" name="Bilde 1" descr="Et bilde som inneholder tekst, skjermbilde, meny&#10;&#10;Automatisk generert beskrivelse"/>
+                    <pic:cNvPicPr/>
+                  </pic:nvPicPr>
+                  <pic:blipFill>
+                    <a:blip r:embed="rId10" cstate="print">
+                      <a:extLst>
+                        <a:ext uri="{28A0092B-C50C-407E-A947-70E740481C1C}">
+                          <a14:useLocalDpi xmlns:a14="http://schemas.microsoft.com/office/drawing/2010/main" val="0"/>
+                        </a:ext>
+                      </a:extLst>
+                    </a:blip>
+                    <a:stretch>
+                      <a:fillRect/>
+                    </a:stretch>
+                  </pic:blipFill>
+                  <pic:spPr>
+                    <a:xfrm>
+                      <a:off x="0" y="0"/>
+                      <a:ext cx="2275114" cy="2579950"/>
+                    </a:xfrm>
+                    <a:prstGeom prst="rect">
+                      <a:avLst/>
+                    </a:prstGeom>
+                  </pic:spPr>
+                </pic:pic>
+              </a:graphicData>
+            </a:graphic>
+            <wp14:sizeRelH relativeFrom="page">
+              <wp14:pctWidth>0</wp14:pctWidth>
+            </wp14:sizeRelH>
+            <wp14:sizeRelV relativeFrom="page">
+              <wp14:pctHeight>0</wp14:pctHeight>
+            </wp14:sizeRelV>
+          </wp:anchor>
+        </w:drawing>
+      </w:r>
+      <w:r>
+        <w:t>1.1</w:t>
+      </w:r>
+    </w:p>
+    <w:p>
+      <w:r>
+        <w:t xml:space="preserve">Data jeg fikk fra </w:t>
+      </w:r>
+      <w:proofErr w:type="spellStart"/>
+      <w:r>
+        <w:t>statens</w:t>
+      </w:r>
+      <w:proofErr w:type="spellEnd"/>
+      <w:r>
+        <w:t xml:space="preserve"> kartverk var fra </w:t>
+      </w:r>
+      <w:proofErr w:type="spellStart"/>
+      <w:r>
+        <w:t>Skransenløpet</w:t>
+      </w:r>
+      <w:proofErr w:type="spellEnd"/>
+      <w:r>
+        <w:t xml:space="preserve"> i Trondheim, filen PointCloud.txt er vedlagt i prosjektet.</w:t>
+      </w:r>
+    </w:p>
+    <w:p>
+      <w:pPr>
+        <w:pStyle w:val="Overskrift2"/>
+      </w:pPr>
+    </w:p>
+    <w:p>
+      <w:pPr>
+        <w:pStyle w:val="Overskrift2"/>
+      </w:pPr>
+      <w:r>
+        <w:t>1.</w:t>
+      </w:r>
+      <w:r>
+        <w:t>2</w:t>
+      </w:r>
+    </w:p>
+    <w:p>
+      <w:r>
+        <w:drawing>
+          <wp:inline distT="0" distB="0" distL="0" distR="0" wp14:anchorId="7D24129E" wp14:editId="695EF088">
+            <wp:extent cx="3234267" cy="1881127"/>
+            <wp:effectExtent l="0" t="0" r="4445" b="5080"/>
+            <wp:docPr id="1360764110" name="Bilde 1" descr="Et bilde som inneholder tegning, skjermbilde, tekst, kunst&#10;&#10;Automatisk generert beskrivelse"/>
+            <wp:cNvGraphicFramePr>
+              <a:graphicFrameLocks xmlns:a="http://schemas.openxmlformats.org/drawingml/2006/main" noChangeAspect="1"/>
+            </wp:cNvGraphicFramePr>
+            <a:graphic xmlns:a="http://schemas.openxmlformats.org/drawingml/2006/main">
+              <a:graphicData uri="http://schemas.openxmlformats.org/drawingml/2006/picture">
+                <pic:pic xmlns:pic="http://schemas.openxmlformats.org/drawingml/2006/picture">
+                  <pic:nvPicPr>
+                    <pic:cNvPr id="1360764110" name="Bilde 1" descr="Et bilde som inneholder tegning, skjermbilde, tekst, kunst&#10;&#10;Automatisk generert beskrivelse"/>
+                    <pic:cNvPicPr/>
+                  </pic:nvPicPr>
+                  <pic:blipFill>
+                    <a:blip r:embed="rId11" cstate="print">
+                      <a:extLst>
+                        <a:ext uri="{28A0092B-C50C-407E-A947-70E740481C1C}">
+                          <a14:useLocalDpi xmlns:a14="http://schemas.microsoft.com/office/drawing/2010/main" val="0"/>
+                        </a:ext>
+                      </a:extLst>
+                    </a:blip>
+                    <a:stretch>
+                      <a:fillRect/>
+                    </a:stretch>
+                  </pic:blipFill>
+                  <pic:spPr>
+                    <a:xfrm>
+                      <a:off x="0" y="0"/>
+                      <a:ext cx="3239439" cy="1884135"/>
+                    </a:xfrm>
+                    <a:prstGeom prst="rect">
+                      <a:avLst/>
+                    </a:prstGeom>
+                  </pic:spPr>
+                </pic:pic>
+              </a:graphicData>
+            </a:graphic>
+          </wp:inline>
+        </w:drawing>
+      </w:r>
+    </w:p>
+    <w:p>
+      <w:r>
+        <w:t xml:space="preserve">Her har vi punktdataen </w:t>
+      </w:r>
+      <w:proofErr w:type="spellStart"/>
+      <w:r>
+        <w:t>rendret</w:t>
+      </w:r>
+      <w:proofErr w:type="spellEnd"/>
+      <w:r>
+        <w:t xml:space="preserve"> inn in mitt </w:t>
+      </w:r>
+      <w:proofErr w:type="spellStart"/>
+      <w:r>
+        <w:t>openGl</w:t>
+      </w:r>
+      <w:proofErr w:type="spellEnd"/>
+    </w:p>
+    <w:p/>
+    <w:p>
+      <w:pPr>
+        <w:pStyle w:val="Overskrift2"/>
+      </w:pPr>
+      <w:r>
+        <w:t>1.</w:t>
+      </w:r>
+      <w:r>
+        <w:t>3</w:t>
+      </w:r>
+    </w:p>
+    <w:p>
+      <w:r>
+        <w:drawing>
+          <wp:anchor distT="0" distB="0" distL="114300" distR="114300" simplePos="0" relativeHeight="251662336" behindDoc="1" locked="0" layoutInCell="1" allowOverlap="1" wp14:anchorId="39DF2244" wp14:editId="752D63EA">
+            <wp:simplePos x="0" y="0"/>
+            <wp:positionH relativeFrom="margin">
+              <wp:align>left</wp:align>
+            </wp:positionH>
+            <wp:positionV relativeFrom="paragraph">
+              <wp:posOffset>9313</wp:posOffset>
+            </wp:positionV>
+            <wp:extent cx="3517900" cy="1972310"/>
+            <wp:effectExtent l="0" t="0" r="6350" b="8890"/>
+            <wp:wrapTight wrapText="bothSides">
+              <wp:wrapPolygon edited="0">
+                <wp:start x="0" y="0"/>
+                <wp:lineTo x="0" y="21489"/>
+                <wp:lineTo x="21522" y="21489"/>
+                <wp:lineTo x="21522" y="0"/>
+                <wp:lineTo x="0" y="0"/>
+              </wp:wrapPolygon>
+            </wp:wrapTight>
+            <wp:docPr id="1351190913" name="Bilde 1" descr="Et bilde som inneholder skjermbilde, grønn, grafisk design, laser&#10;&#10;Automatisk generert beskrivelse"/>
+            <wp:cNvGraphicFramePr>
+              <a:graphicFrameLocks xmlns:a="http://schemas.openxmlformats.org/drawingml/2006/main" noChangeAspect="1"/>
+            </wp:cNvGraphicFramePr>
+            <a:graphic xmlns:a="http://schemas.openxmlformats.org/drawingml/2006/main">
+              <a:graphicData uri="http://schemas.openxmlformats.org/drawingml/2006/picture">
+                <pic:pic xmlns:pic="http://schemas.openxmlformats.org/drawingml/2006/picture">
+                  <pic:nvPicPr>
+                    <pic:cNvPr id="1351190913" name="Bilde 1" descr="Et bilde som inneholder skjermbilde, grønn, grafisk design, laser&#10;&#10;Automatisk generert beskrivelse"/>
+                    <pic:cNvPicPr/>
+                  </pic:nvPicPr>
+                  <pic:blipFill>
+                    <a:blip r:embed="rId12" cstate="print">
+                      <a:extLst>
+                        <a:ext uri="{28A0092B-C50C-407E-A947-70E740481C1C}">
+                          <a14:useLocalDpi xmlns:a14="http://schemas.microsoft.com/office/drawing/2010/main" val="0"/>
+                        </a:ext>
+                      </a:extLst>
+                    </a:blip>
+                    <a:stretch>
+                      <a:fillRect/>
+                    </a:stretch>
+                  </pic:blipFill>
+                  <pic:spPr>
+                    <a:xfrm>
+                      <a:off x="0" y="0"/>
+                      <a:ext cx="3517900" cy="1972310"/>
+                    </a:xfrm>
+                    <a:prstGeom prst="rect">
+                      <a:avLst/>
+                    </a:prstGeom>
+                  </pic:spPr>
+                </pic:pic>
+              </a:graphicData>
+            </a:graphic>
+            <wp14:sizeRelH relativeFrom="page">
+              <wp14:pctWidth>0</wp14:pctWidth>
+            </wp14:sizeRelH>
+            <wp14:sizeRelV relativeFrom="page">
+              <wp14:pctHeight>0</wp14:pctHeight>
+            </wp14:sizeRelV>
+          </wp:anchor>
+        </w:drawing>
+      </w:r>
+    </w:p>
+    <w:p/>
+    <w:p/>
+    <w:p/>
+    <w:p/>
+    <w:p/>
+    <w:p>
+      <w:r>
+        <w:t xml:space="preserve">Her har vi en triangulert flate laget av høydedataene fra tidligere oppgave, inkludert Phong </w:t>
+      </w:r>
+      <w:proofErr w:type="spellStart"/>
+      <w:r>
+        <w:t>shader</w:t>
+      </w:r>
+      <w:proofErr w:type="spellEnd"/>
+      <w:r>
+        <w:t xml:space="preserve">, man ser at det er baller som ligger på planet, det er fra oppgave 2.1, og at en del av planet er rødt og en annen del er grønn, og det er for å vise friksjon. </w:t>
+      </w:r>
+    </w:p>
+    <w:p>
+      <w:pPr>
+        <w:pStyle w:val="Overskrift2"/>
+      </w:pPr>
+    </w:p>
+    <w:p>
+      <w:pPr>
+        <w:pStyle w:val="Overskrift2"/>
+      </w:pPr>
+      <w:r>
+        <w:t>2.1</w:t>
+      </w:r>
+    </w:p>
+    <w:p>
+      <w:r>
+        <w:drawing>
+          <wp:anchor distT="0" distB="0" distL="114300" distR="114300" simplePos="0" relativeHeight="251663360" behindDoc="1" locked="0" layoutInCell="1" allowOverlap="1" wp14:anchorId="375208FC" wp14:editId="2DA2EEAE">
+            <wp:simplePos x="0" y="0"/>
+            <wp:positionH relativeFrom="column">
+              <wp:posOffset>0</wp:posOffset>
+            </wp:positionH>
+            <wp:positionV relativeFrom="paragraph">
+              <wp:posOffset>635</wp:posOffset>
+            </wp:positionV>
+            <wp:extent cx="5943600" cy="3470275"/>
+            <wp:effectExtent l="0" t="0" r="0" b="0"/>
+            <wp:wrapTight wrapText="bothSides">
+              <wp:wrapPolygon edited="0">
+                <wp:start x="0" y="0"/>
+                <wp:lineTo x="0" y="21462"/>
+                <wp:lineTo x="21531" y="21462"/>
+                <wp:lineTo x="21531" y="0"/>
+                <wp:lineTo x="0" y="0"/>
+              </wp:wrapPolygon>
+            </wp:wrapTight>
+            <wp:docPr id="1598772078" name="Bilde 1" descr="Et bilde som inneholder skjermbilde, grønn&#10;&#10;Automatisk generert beskrivelse"/>
+            <wp:cNvGraphicFramePr>
+              <a:graphicFrameLocks xmlns:a="http://schemas.openxmlformats.org/drawingml/2006/main" noChangeAspect="1"/>
+            </wp:cNvGraphicFramePr>
+            <a:graphic xmlns:a="http://schemas.openxmlformats.org/drawingml/2006/main">
+              <a:graphicData uri="http://schemas.openxmlformats.org/drawingml/2006/picture">
+                <pic:pic xmlns:pic="http://schemas.openxmlformats.org/drawingml/2006/picture">
+                  <pic:nvPicPr>
+                    <pic:cNvPr id="1598772078" name="Bilde 1" descr="Et bilde som inneholder skjermbilde, grønn&#10;&#10;Automatisk generert beskrivelse"/>
+                    <pic:cNvPicPr/>
+                  </pic:nvPicPr>
+                  <pic:blipFill>
+                    <a:blip r:embed="rId13" cstate="print">
+                      <a:extLst>
+                        <a:ext uri="{28A0092B-C50C-407E-A947-70E740481C1C}">
+                          <a14:useLocalDpi xmlns:a14="http://schemas.microsoft.com/office/drawing/2010/main" val="0"/>
+                        </a:ext>
+                      </a:extLst>
+                    </a:blip>
+                    <a:stretch>
+                      <a:fillRect/>
+                    </a:stretch>
+                  </pic:blipFill>
+                  <pic:spPr>
+                    <a:xfrm>
+                      <a:off x="0" y="0"/>
+                      <a:ext cx="5943600" cy="3470275"/>
+                    </a:xfrm>
+                    <a:prstGeom prst="rect">
+                      <a:avLst/>
+                    </a:prstGeom>
+                  </pic:spPr>
+                </pic:pic>
+              </a:graphicData>
+            </a:graphic>
+            <wp14:sizeRelH relativeFrom="page">
+              <wp14:pctWidth>0</wp14:pctWidth>
+            </wp14:sizeRelH>
+            <wp14:sizeRelV relativeFrom="page">
+              <wp14:pctHeight>0</wp14:pctHeight>
+            </wp14:sizeRelV>
+          </wp:anchor>
+        </w:drawing>
+      </w:r>
+      <w:r>
+        <w:t>det er litt vanskelig å vise en ball rulle på et plan gjennom bilder, så får vise med vedlagt video</w:t>
+      </w:r>
+    </w:p>
+    <w:p>
+      <w:pPr>
+        <w:pStyle w:val="Overskrift2"/>
+      </w:pPr>
+      <w:r>
+        <w:drawing>
+          <wp:anchor distT="0" distB="0" distL="114300" distR="114300" simplePos="0" relativeHeight="251664384" behindDoc="1" locked="0" layoutInCell="1" allowOverlap="1" wp14:anchorId="34B6155F" wp14:editId="1770C183">
+            <wp:simplePos x="0" y="0"/>
+            <wp:positionH relativeFrom="margin">
+              <wp:posOffset>330200</wp:posOffset>
+            </wp:positionH>
+            <wp:positionV relativeFrom="paragraph">
+              <wp:posOffset>297180</wp:posOffset>
+            </wp:positionV>
+            <wp:extent cx="4098925" cy="2912110"/>
+            <wp:effectExtent l="0" t="0" r="0" b="2540"/>
+            <wp:wrapTight wrapText="bothSides">
+              <wp:wrapPolygon edited="0">
+                <wp:start x="0" y="0"/>
+                <wp:lineTo x="0" y="21478"/>
+                <wp:lineTo x="21483" y="21478"/>
+                <wp:lineTo x="21483" y="0"/>
+                <wp:lineTo x="0" y="0"/>
+              </wp:wrapPolygon>
+            </wp:wrapTight>
+            <wp:docPr id="241066329" name="Bilde 1" descr="Et bilde som inneholder tekst, skjermbilde, programvare&#10;&#10;Automatisk generert beskrivelse"/>
+            <wp:cNvGraphicFramePr>
+              <a:graphicFrameLocks xmlns:a="http://schemas.openxmlformats.org/drawingml/2006/main" noChangeAspect="1"/>
+            </wp:cNvGraphicFramePr>
+            <a:graphic xmlns:a="http://schemas.openxmlformats.org/drawingml/2006/main">
+              <a:graphicData uri="http://schemas.openxmlformats.org/drawingml/2006/picture">
+                <pic:pic xmlns:pic="http://schemas.openxmlformats.org/drawingml/2006/picture">
+                  <pic:nvPicPr>
+                    <pic:cNvPr id="241066329" name="Bilde 1" descr="Et bilde som inneholder tekst, skjermbilde, programvare&#10;&#10;Automatisk generert beskrivelse"/>
+                    <pic:cNvPicPr/>
+                  </pic:nvPicPr>
+                  <pic:blipFill>
+                    <a:blip r:embed="rId14">
+                      <a:extLst>
+                        <a:ext uri="{28A0092B-C50C-407E-A947-70E740481C1C}">
+                          <a14:useLocalDpi xmlns:a14="http://schemas.microsoft.com/office/drawing/2010/main" val="0"/>
+                        </a:ext>
+                      </a:extLst>
+                    </a:blip>
+                    <a:stretch>
+                      <a:fillRect/>
+                    </a:stretch>
+                  </pic:blipFill>
+                  <pic:spPr>
+                    <a:xfrm>
+                      <a:off x="0" y="0"/>
+                      <a:ext cx="4098925" cy="2912110"/>
+                    </a:xfrm>
+                    <a:prstGeom prst="rect">
+                      <a:avLst/>
+                    </a:prstGeom>
+                  </pic:spPr>
+                </pic:pic>
+              </a:graphicData>
+            </a:graphic>
+            <wp14:sizeRelH relativeFrom="page">
+              <wp14:pctWidth>0</wp14:pctWidth>
+            </wp14:sizeRelH>
+            <wp14:sizeRelV relativeFrom="page">
+              <wp14:pctHeight>0</wp14:pctHeight>
+            </wp14:sizeRelV>
+          </wp:anchor>
+        </w:drawing>
+      </w:r>
+      <w:r>
+        <w:t>2.</w:t>
+      </w:r>
+      <w:r>
+        <w:t>2</w:t>
+      </w:r>
+    </w:p>
+    <w:p/>
+    <w:p/>
+    <w:p/>
+    <w:p/>
+    <w:p/>
+    <w:p/>
+    <w:p/>
+    <w:p/>
+    <w:p>
+      <w:r>
+        <w:lastRenderedPageBreak/>
+        <w:t>Igjen så er det vanskelig å vise hvordan interaktivitet er gjort med bruk av bilder, så jeg vedlegger bare bilde av hvordan koden ser ut</w:t>
+      </w:r>
+    </w:p>
+    <w:p/>
+    <w:p>
+      <w:pPr>
+        <w:pStyle w:val="Overskrift2"/>
+      </w:pPr>
+      <w:r>
+        <w:t>2.</w:t>
+      </w:r>
+      <w:r>
+        <w:t>3</w:t>
+      </w:r>
+    </w:p>
+    <w:p>
+      <w:r>
+        <w:drawing>
+          <wp:inline distT="0" distB="0" distL="0" distR="0" wp14:anchorId="0DBC72D0" wp14:editId="373F503A">
+            <wp:extent cx="5943600" cy="2341245"/>
+            <wp:effectExtent l="0" t="0" r="0" b="1905"/>
+            <wp:docPr id="782590162" name="Bilde 1" descr="Et bilde som inneholder tekst, skjermbilde, programvare&#10;&#10;Automatisk generert beskrivelse"/>
+            <wp:cNvGraphicFramePr>
+              <a:graphicFrameLocks xmlns:a="http://schemas.openxmlformats.org/drawingml/2006/main" noChangeAspect="1"/>
+            </wp:cNvGraphicFramePr>
+            <a:graphic xmlns:a="http://schemas.openxmlformats.org/drawingml/2006/main">
+              <a:graphicData uri="http://schemas.openxmlformats.org/drawingml/2006/picture">
+                <pic:pic xmlns:pic="http://schemas.openxmlformats.org/drawingml/2006/picture">
+                  <pic:nvPicPr>
+                    <pic:cNvPr id="782590162" name="Bilde 1" descr="Et bilde som inneholder tekst, skjermbilde, programvare&#10;&#10;Automatisk generert beskrivelse"/>
+                    <pic:cNvPicPr/>
+                  </pic:nvPicPr>
+                  <pic:blipFill>
+                    <a:blip r:embed="rId15"/>
+                    <a:stretch>
+                      <a:fillRect/>
+                    </a:stretch>
+                  </pic:blipFill>
+                  <pic:spPr>
+                    <a:xfrm>
+                      <a:off x="0" y="0"/>
+                      <a:ext cx="5943600" cy="2341245"/>
+                    </a:xfrm>
+                    <a:prstGeom prst="rect">
+                      <a:avLst/>
+                    </a:prstGeom>
+                  </pic:spPr>
+                </pic:pic>
+              </a:graphicData>
+            </a:graphic>
+          </wp:inline>
+        </w:drawing>
+      </w:r>
+    </w:p>
+    <w:p>
+      <w:r>
+        <w:t xml:space="preserve">Igjen så legger jeg til kode, med mere visninger i videoen av hvordan jeg gjorde det, men som </w:t>
+      </w:r>
+      <w:proofErr w:type="spellStart"/>
+      <w:r>
+        <w:t>deu</w:t>
+      </w:r>
+      <w:proofErr w:type="spellEnd"/>
+      <w:r>
+        <w:t xml:space="preserve"> ser så sjekker jeg om </w:t>
+      </w:r>
+      <w:r>
+        <w:t xml:space="preserve">punktskyen sine </w:t>
+      </w:r>
+      <w:proofErr w:type="spellStart"/>
+      <w:r>
+        <w:t>X</w:t>
+      </w:r>
+      <w:proofErr w:type="spellEnd"/>
+      <w:r>
+        <w:t xml:space="preserve"> </w:t>
+      </w:r>
+      <w:proofErr w:type="spellStart"/>
+      <w:r>
+        <w:t>kordinater</w:t>
+      </w:r>
+      <w:proofErr w:type="spellEnd"/>
+      <w:r>
+        <w:t xml:space="preserve"> er større en -25, og basert på det så er fargen og friksjon annerledes</w:t>
+      </w:r>
+    </w:p>
+    <w:p/>
+    <w:p>
+      <w:pPr>
+        <w:pStyle w:val="Overskrift2"/>
+      </w:pPr>
+      <w:r>
+        <w:t>2.</w:t>
+      </w:r>
+      <w:r>
+        <w:t>4</w:t>
+      </w:r>
+    </w:p>
+    <w:p>
+      <w:r>
+        <w:t>Kollisjon kan best vises med bruk av B-</w:t>
+      </w:r>
+      <w:proofErr w:type="spellStart"/>
+      <w:r>
+        <w:t>spine</w:t>
+      </w:r>
+      <w:proofErr w:type="spellEnd"/>
+      <w:r>
+        <w:t xml:space="preserve"> sporingen, vi kan se to baller som </w:t>
+      </w:r>
+      <w:proofErr w:type="spellStart"/>
+      <w:r>
+        <w:t>kollidierer</w:t>
+      </w:r>
+      <w:proofErr w:type="spellEnd"/>
+      <w:r>
+        <w:t xml:space="preserve"> med hverandre og sporene som de tok etter det</w:t>
+      </w:r>
+    </w:p>
+    <w:p>
+      <w:r>
+        <w:drawing>
+          <wp:inline distT="0" distB="0" distL="0" distR="0" wp14:anchorId="02E92920" wp14:editId="78A17689">
+            <wp:extent cx="3222434" cy="1828800"/>
+            <wp:effectExtent l="0" t="0" r="0" b="0"/>
+            <wp:docPr id="310110294" name="Bilde 1" descr="Et bilde som inneholder skjermbilde, grønn, golf, Fargerikt&#10;&#10;Automatisk generert beskrivelse"/>
+            <wp:cNvGraphicFramePr>
+              <a:graphicFrameLocks xmlns:a="http://schemas.openxmlformats.org/drawingml/2006/main" noChangeAspect="1"/>
+            </wp:cNvGraphicFramePr>
+            <a:graphic xmlns:a="http://schemas.openxmlformats.org/drawingml/2006/main">
+              <a:graphicData uri="http://schemas.openxmlformats.org/drawingml/2006/picture">
+                <pic:pic xmlns:pic="http://schemas.openxmlformats.org/drawingml/2006/picture">
+                  <pic:nvPicPr>
+                    <pic:cNvPr id="310110294" name="Bilde 1" descr="Et bilde som inneholder skjermbilde, grønn, golf, Fargerikt&#10;&#10;Automatisk generert beskrivelse"/>
+                    <pic:cNvPicPr/>
+                  </pic:nvPicPr>
+                  <pic:blipFill>
+                    <a:blip r:embed="rId16"/>
+                    <a:stretch>
+                      <a:fillRect/>
+                    </a:stretch>
+                  </pic:blipFill>
+                  <pic:spPr>
+                    <a:xfrm>
+                      <a:off x="0" y="0"/>
+                      <a:ext cx="3227079" cy="1831436"/>
+                    </a:xfrm>
+                    <a:prstGeom prst="rect">
+                      <a:avLst/>
+                    </a:prstGeom>
+                  </pic:spPr>
+                </pic:pic>
+              </a:graphicData>
+            </a:graphic>
+          </wp:inline>
+        </w:drawing>
+      </w:r>
+    </w:p>
+    <w:p>
+      <w:pPr>
+        <w:pStyle w:val="Overskrift2"/>
+      </w:pPr>
+      <w:r>
+        <w:lastRenderedPageBreak/>
+        <w:t>2.</w:t>
+      </w:r>
+      <w:r>
+        <w:t>5</w:t>
+      </w:r>
+    </w:p>
+    <w:p>
+      <w:r>
+        <w:drawing>
+          <wp:inline distT="0" distB="0" distL="0" distR="0" wp14:anchorId="495471E8" wp14:editId="11233091">
+            <wp:extent cx="5943600" cy="3464560"/>
+            <wp:effectExtent l="0" t="0" r="0" b="2540"/>
+            <wp:docPr id="1366172623" name="Bilde 1" descr="Et bilde som inneholder skjermbilde, grønn, Fargerikt, gress&#10;&#10;Automatisk generert beskrivelse"/>
+            <wp:cNvGraphicFramePr>
+              <a:graphicFrameLocks xmlns:a="http://schemas.openxmlformats.org/drawingml/2006/main" noChangeAspect="1"/>
+            </wp:cNvGraphicFramePr>
+            <a:graphic xmlns:a="http://schemas.openxmlformats.org/drawingml/2006/main">
+              <a:graphicData uri="http://schemas.openxmlformats.org/drawingml/2006/picture">
+                <pic:pic xmlns:pic="http://schemas.openxmlformats.org/drawingml/2006/picture">
+                  <pic:nvPicPr>
+                    <pic:cNvPr id="1366172623" name="Bilde 1" descr="Et bilde som inneholder skjermbilde, grønn, Fargerikt, gress&#10;&#10;Automatisk generert beskrivelse"/>
+                    <pic:cNvPicPr/>
+                  </pic:nvPicPr>
+                  <pic:blipFill>
+                    <a:blip r:embed="rId17"/>
+                    <a:stretch>
+                      <a:fillRect/>
+                    </a:stretch>
+                  </pic:blipFill>
+                  <pic:spPr>
+                    <a:xfrm>
+                      <a:off x="0" y="0"/>
+                      <a:ext cx="5943600" cy="3464560"/>
+                    </a:xfrm>
+                    <a:prstGeom prst="rect">
+                      <a:avLst/>
+                    </a:prstGeom>
+                  </pic:spPr>
+                </pic:pic>
+              </a:graphicData>
+            </a:graphic>
+          </wp:inline>
+        </w:drawing>
+      </w:r>
+    </w:p>
+    <w:p>
+      <w:r>
+        <w:t>Ved bruk av de lagrede punktene så kan man se at sporingen følger ballen, og når ballen glir av en liten bakke så forsetter sporingen å følge ballen med bruk av en b-</w:t>
+      </w:r>
+      <w:proofErr w:type="spellStart"/>
+      <w:r>
+        <w:t>spline</w:t>
+      </w:r>
+      <w:proofErr w:type="spellEnd"/>
+      <w:r>
+        <w:t xml:space="preserve"> kurve</w:t>
+      </w:r>
+    </w:p>
+    <w:p>
+      <w:pPr>
+        <w:pStyle w:val="Overskrift2"/>
+      </w:pPr>
+      <w:r>
+        <w:lastRenderedPageBreak/>
+        <w:t>2.</w:t>
+      </w:r>
+      <w:r>
+        <w:t>6</w:t>
+      </w:r>
+    </w:p>
+    <w:p>
+      <w:r>
+        <w:drawing>
+          <wp:inline distT="0" distB="0" distL="0" distR="0" wp14:anchorId="6D504B8B" wp14:editId="2E9772A1">
+            <wp:extent cx="5943600" cy="3451860"/>
+            <wp:effectExtent l="0" t="0" r="0" b="0"/>
+            <wp:docPr id="1330478441" name="Bilde 1" descr="Et bilde som inneholder skjermbilde&#10;&#10;Automatisk generert beskrivelse"/>
+            <wp:cNvGraphicFramePr>
+              <a:graphicFrameLocks xmlns:a="http://schemas.openxmlformats.org/drawingml/2006/main" noChangeAspect="1"/>
+            </wp:cNvGraphicFramePr>
+            <a:graphic xmlns:a="http://schemas.openxmlformats.org/drawingml/2006/main">
+              <a:graphicData uri="http://schemas.openxmlformats.org/drawingml/2006/picture">
+                <pic:pic xmlns:pic="http://schemas.openxmlformats.org/drawingml/2006/picture">
+                  <pic:nvPicPr>
+                    <pic:cNvPr id="1330478441" name="Bilde 1" descr="Et bilde som inneholder skjermbilde&#10;&#10;Automatisk generert beskrivelse"/>
+                    <pic:cNvPicPr/>
+                  </pic:nvPicPr>
+                  <pic:blipFill>
+                    <a:blip r:embed="rId18"/>
+                    <a:stretch>
+                      <a:fillRect/>
+                    </a:stretch>
+                  </pic:blipFill>
+                  <pic:spPr>
+                    <a:xfrm>
+                      <a:off x="0" y="0"/>
+                      <a:ext cx="5943600" cy="3451860"/>
+                    </a:xfrm>
+                    <a:prstGeom prst="rect">
+                      <a:avLst/>
+                    </a:prstGeom>
+                  </pic:spPr>
+                </pic:pic>
+              </a:graphicData>
+            </a:graphic>
+          </wp:inline>
+        </w:drawing>
+      </w:r>
+    </w:p>
+    <w:p>
+      <w:r>
+        <w:t>Alle ballene starter på et høgt punkt, slik at de kan vise att alle ballene blir sporet. Jeg har en liten ulempe med at mitt prosjekt er så flat, så det er litt vanskelig å vise at de beveger seg.</w:t>
+      </w:r>
+    </w:p>
+    <w:p/>
+    <w:p/>
+    <w:p/>
     <w:p>
       <w:pPr>
         <w:pStyle w:val="Overskrift1"/>
@@ -1420,14 +2204,9 @@
       </w:r>
       <w:bookmarkEnd w:id="8"/>
     </w:p>
-    <w:p>
-      <w:r>
-        <w:t>// hva kunne jeg ha gjort annerledes</w:t>
-      </w:r>
-    </w:p>
     <w:p/>
     <w:sectPr>
-      <w:footerReference w:type="default" r:id="rId9"/>
+      <w:footerReference w:type="default" r:id="rId19"/>
       <w:pgSz w:w="12240" w:h="15840"/>
       <w:pgMar w:top="1440" w:right="1440" w:bottom="1440" w:left="1440" w:header="720" w:footer="720" w:gutter="0"/>
       <w:cols w:space="720"/>

</xml_diff>